<commit_message>
update figure 1 and SEns slope tables
</commit_message>
<xml_diff>
--- a/figures/MS/TableS3.SensSlopesClimateVariables.docx
+++ b/figures/MS/TableS3.SensSlopesClimateVariables.docx
@@ -17774,6 +17774,9 @@
               </w:pBdr>
               <w:spacing w:before="120" w:after="120"/>
               <w:ind w:left="120" w:right="120"/>
+              <w:rPr>
+                <w:highlight w:val="yellow"/>
+              </w:rPr>
             </w:pPr>
             <w:proofErr w:type="spellStart"/>
             <w:r>
@@ -17782,6 +17785,7 @@
                 <w:color w:val="000000"/>
                 <w:sz w:val="22"/>
                 <w:szCs w:val="22"/>
+                <w:highlight w:val="yellow"/>
               </w:rPr>
               <w:t>nDaysMinBelowZero_Apr</w:t>
             </w:r>
@@ -17815,14 +17819,16 @@
                 <w:color w:val="000000"/>
                 <w:sz w:val="22"/>
                 <w:szCs w:val="22"/>
-              </w:rPr>
-            </w:pPr>
-            <w:r>
-              <w:rPr>
-                <w:rFonts w:ascii="Helvetica" w:eastAsia="Helvetica" w:hAnsi="Helvetica" w:cs="Helvetica"/>
-                <w:color w:val="000000"/>
-                <w:sz w:val="22"/>
-                <w:szCs w:val="22"/>
+                <w:highlight w:val="yellow"/>
+              </w:rPr>
+            </w:pPr>
+            <w:r>
+              <w:rPr>
+                <w:rFonts w:ascii="Helvetica" w:eastAsia="Helvetica" w:hAnsi="Helvetica" w:cs="Helvetica"/>
+                <w:color w:val="000000"/>
+                <w:sz w:val="22"/>
+                <w:szCs w:val="22"/>
+                <w:highlight w:val="yellow"/>
               </w:rPr>
               <w:t>0.0044**</w:t>
             </w:r>
@@ -17856,13 +17862,17 @@
               <w:spacing w:before="120" w:after="120"/>
               <w:ind w:left="120" w:right="120"/>
               <w:jc w:val="right"/>
-            </w:pPr>
-            <w:r>
-              <w:rPr>
-                <w:rFonts w:ascii="Helvetica" w:eastAsia="Helvetica" w:hAnsi="Helvetica" w:cs="Helvetica"/>
-                <w:color w:val="000000"/>
-                <w:sz w:val="22"/>
-                <w:szCs w:val="22"/>
+              <w:rPr>
+                <w:highlight w:val="yellow"/>
+              </w:rPr>
+            </w:pPr>
+            <w:r>
+              <w:rPr>
+                <w:rFonts w:ascii="Helvetica" w:eastAsia="Helvetica" w:hAnsi="Helvetica" w:cs="Helvetica"/>
+                <w:color w:val="000000"/>
+                <w:sz w:val="22"/>
+                <w:szCs w:val="22"/>
+                <w:highlight w:val="yellow"/>
               </w:rPr>
               <w:t>-0.0397</w:t>
             </w:r>
@@ -17896,13 +17906,17 @@
               <w:spacing w:before="120" w:after="120"/>
               <w:ind w:left="120" w:right="120"/>
               <w:jc w:val="right"/>
-            </w:pPr>
-            <w:r>
-              <w:rPr>
-                <w:rFonts w:ascii="Helvetica" w:eastAsia="Helvetica" w:hAnsi="Helvetica" w:cs="Helvetica"/>
-                <w:color w:val="000000"/>
-                <w:sz w:val="22"/>
-                <w:szCs w:val="22"/>
+              <w:rPr>
+                <w:highlight w:val="yellow"/>
+              </w:rPr>
+            </w:pPr>
+            <w:r>
+              <w:rPr>
+                <w:rFonts w:ascii="Helvetica" w:eastAsia="Helvetica" w:hAnsi="Helvetica" w:cs="Helvetica"/>
+                <w:color w:val="000000"/>
+                <w:sz w:val="22"/>
+                <w:szCs w:val="22"/>
+                <w:highlight w:val="yellow"/>
               </w:rPr>
               <w:t xml:space="preserve">84.8     </w:t>
             </w:r>
@@ -17936,13 +17950,17 @@
               <w:spacing w:before="120" w:after="120"/>
               <w:ind w:left="120" w:right="120"/>
               <w:jc w:val="right"/>
-            </w:pPr>
-            <w:r>
-              <w:rPr>
-                <w:rFonts w:ascii="Helvetica" w:eastAsia="Helvetica" w:hAnsi="Helvetica" w:cs="Helvetica"/>
-                <w:color w:val="000000"/>
-                <w:sz w:val="22"/>
-                <w:szCs w:val="22"/>
+              <w:rPr>
+                <w:highlight w:val="yellow"/>
+              </w:rPr>
+            </w:pPr>
+            <w:r>
+              <w:rPr>
+                <w:rFonts w:ascii="Helvetica" w:eastAsia="Helvetica" w:hAnsi="Helvetica" w:cs="Helvetica"/>
+                <w:color w:val="000000"/>
+                <w:sz w:val="22"/>
+                <w:szCs w:val="22"/>
+                <w:highlight w:val="yellow"/>
               </w:rPr>
               <w:t xml:space="preserve">-2.85  </w:t>
             </w:r>
@@ -17983,6 +18001,7 @@
                 <w:color w:val="000000"/>
                 <w:sz w:val="22"/>
                 <w:szCs w:val="22"/>
+                <w:highlight w:val="yellow"/>
               </w:rPr>
               <w:t>93</w:t>
             </w:r>

</xml_diff>